<commit_message>
adapted READMEs, reworked dockerization
</commit_message>
<xml_diff>
--- a/Assignment1_Report.docx
+++ b/Assignment1_Report.docx
@@ -21,12 +21,74 @@
           <w:r>
             <w:rPr>
               <w:noProof/>
+              <w:sz w:val="26"/>
+              <w:szCs w:val="26"/>
+            </w:rPr>
+            <w:drawing>
+              <wp:anchor distT="0" distB="0" distL="114300" distR="114300" simplePos="0" relativeHeight="251664384" behindDoc="1" locked="0" layoutInCell="1" allowOverlap="1" wp14:anchorId="6BE7A8BA" wp14:editId="30A1B9B1">
+                <wp:simplePos x="0" y="0"/>
+                <wp:positionH relativeFrom="column">
+                  <wp:posOffset>-922084</wp:posOffset>
+                </wp:positionH>
+                <wp:positionV relativeFrom="paragraph">
+                  <wp:posOffset>-914400</wp:posOffset>
+                </wp:positionV>
+                <wp:extent cx="7131774" cy="10692130"/>
+                <wp:effectExtent l="0" t="0" r="0" b="0"/>
+                <wp:wrapNone/>
+                <wp:docPr id="1" name="Grafik 1"/>
+                <wp:cNvGraphicFramePr>
+                  <a:graphicFrameLocks xmlns:a="http://schemas.openxmlformats.org/drawingml/2006/main" noChangeAspect="1"/>
+                </wp:cNvGraphicFramePr>
+                <a:graphic xmlns:a="http://schemas.openxmlformats.org/drawingml/2006/main">
+                  <a:graphicData uri="http://schemas.openxmlformats.org/drawingml/2006/picture">
+                    <pic:pic xmlns:pic="http://schemas.openxmlformats.org/drawingml/2006/picture">
+                      <pic:nvPicPr>
+                        <pic:cNvPr id="1" name="Grafik 1"/>
+                        <pic:cNvPicPr/>
+                      </pic:nvPicPr>
+                      <pic:blipFill>
+                        <a:blip r:embed="rId9" cstate="print">
+                          <a:extLst>
+                            <a:ext uri="{28A0092B-C50C-407E-A947-70E740481C1C}">
+                              <a14:useLocalDpi xmlns:a14="http://schemas.microsoft.com/office/drawing/2010/main" val="0"/>
+                            </a:ext>
+                          </a:extLst>
+                        </a:blip>
+                        <a:stretch>
+                          <a:fillRect/>
+                        </a:stretch>
+                      </pic:blipFill>
+                      <pic:spPr>
+                        <a:xfrm>
+                          <a:off x="0" y="0"/>
+                          <a:ext cx="7140892" cy="10705800"/>
+                        </a:xfrm>
+                        <a:prstGeom prst="rect">
+                          <a:avLst/>
+                        </a:prstGeom>
+                      </pic:spPr>
+                    </pic:pic>
+                  </a:graphicData>
+                </a:graphic>
+                <wp14:sizeRelH relativeFrom="margin">
+                  <wp14:pctWidth>0</wp14:pctWidth>
+                </wp14:sizeRelH>
+                <wp14:sizeRelV relativeFrom="margin">
+                  <wp14:pctHeight>0</wp14:pctHeight>
+                </wp14:sizeRelV>
+              </wp:anchor>
+            </w:drawing>
+          </w:r>
+          <w:r>
+            <w:rPr>
+              <w:noProof/>
               <w:lang w:eastAsia="en-AU"/>
             </w:rPr>
             <mc:AlternateContent>
               <mc:Choice Requires="wpg">
                 <w:drawing>
-                  <wp:anchor distT="0" distB="0" distL="114300" distR="114300" simplePos="0" relativeHeight="251659264" behindDoc="0" locked="0" layoutInCell="1" allowOverlap="1" wp14:anchorId="16C36308" wp14:editId="60BADD01">
+                  <wp:anchor distT="0" distB="0" distL="114300" distR="114300" simplePos="0" relativeHeight="251659264" behindDoc="0" locked="0" layoutInCell="1" allowOverlap="1" wp14:anchorId="16C36308" wp14:editId="00BE077E">
                     <wp:simplePos x="0" y="0"/>
                     <wp:positionH relativeFrom="page">
                       <wp:align>right</wp:align>
@@ -35,7 +97,7 @@
                       <wp:align>top</wp:align>
                     </wp:positionV>
                     <wp:extent cx="3113670" cy="10058400"/>
-                    <wp:effectExtent l="0" t="0" r="0" b="0"/>
+                    <wp:effectExtent l="0" t="0" r="5080" b="0"/>
                     <wp:wrapNone/>
                     <wp:docPr id="453" name="Group 453"/>
                     <wp:cNvGraphicFramePr/>
@@ -118,10 +180,7 @@
                                 <a:avLst/>
                               </a:prstGeom>
                               <a:solidFill>
-                                <a:schemeClr val="accent6">
-                                  <a:lumMod val="60000"/>
-                                  <a:lumOff val="40000"/>
-                                </a:schemeClr>
+                                <a:srgbClr val="3F51B5"/>
                               </a:solidFill>
                               <a:extLst>
                                 <a:ext uri="{91240B29-F687-4F45-9708-019B960494DF}">
@@ -197,7 +256,7 @@
                                     <w:alias w:val="Year"/>
                                     <w:id w:val="1012341074"/>
                                     <w:dataBinding w:prefixMappings="xmlns:ns0='http://schemas.microsoft.com/office/2006/coverPageProps'" w:xpath="/ns0:CoverPageProperties[1]/ns0:PublishDate[1]" w:storeItemID="{55AF091B-3C7A-41E3-B477-F2FDAA23CFDA}"/>
-                                    <w:date w:fullDate="2022-08-12T00:00:00Z">
+                                    <w:date w:fullDate="2022-09-13T00:00:00Z">
                                       <w:dateFormat w:val="yyyy"/>
                                       <w:lid w:val="en-US"/>
                                       <w:storeMappedDataAs w:val="dateTime"/>
@@ -282,6 +341,8 @@
                                   <w:sdtPr>
                                     <w:rPr>
                                       <w:color w:val="FFFFFF" w:themeColor="background1"/>
+                                      <w:sz w:val="28"/>
+                                      <w:szCs w:val="28"/>
                                     </w:rPr>
                                     <w:alias w:val="Author"/>
                                     <w:id w:val="1380359617"/>
@@ -295,11 +356,15 @@
                                         <w:spacing w:line="360" w:lineRule="auto"/>
                                         <w:rPr>
                                           <w:color w:val="FFFFFF" w:themeColor="background1"/>
+                                          <w:sz w:val="28"/>
+                                          <w:szCs w:val="28"/>
                                         </w:rPr>
                                       </w:pPr>
                                       <w:r>
                                         <w:rPr>
                                           <w:color w:val="FFFFFF" w:themeColor="background1"/>
+                                          <w:sz w:val="28"/>
+                                          <w:szCs w:val="28"/>
                                         </w:rPr>
                                         <w:t>Matthias Eder</w:t>
                                       </w:r>
@@ -310,6 +375,8 @@
                                   <w:sdtPr>
                                     <w:rPr>
                                       <w:color w:val="FFFFFF" w:themeColor="background1"/>
+                                      <w:sz w:val="24"/>
+                                      <w:szCs w:val="24"/>
                                     </w:rPr>
                                     <w:alias w:val="Company"/>
                                     <w:id w:val="1760174317"/>
@@ -323,11 +390,15 @@
                                         <w:spacing w:line="360" w:lineRule="auto"/>
                                         <w:rPr>
                                           <w:color w:val="FFFFFF" w:themeColor="background1"/>
+                                          <w:sz w:val="24"/>
+                                          <w:szCs w:val="24"/>
                                         </w:rPr>
                                       </w:pPr>
                                       <w:r>
                                         <w:rPr>
                                           <w:color w:val="FFFFFF" w:themeColor="background1"/>
+                                          <w:sz w:val="24"/>
+                                          <w:szCs w:val="24"/>
                                         </w:rPr>
                                         <w:t>11378093</w:t>
                                       </w:r>
@@ -338,11 +409,13 @@
                                   <w:sdtPr>
                                     <w:rPr>
                                       <w:color w:val="FFFFFF" w:themeColor="background1"/>
+                                      <w:sz w:val="24"/>
+                                      <w:szCs w:val="24"/>
                                     </w:rPr>
                                     <w:alias w:val="Date"/>
                                     <w:id w:val="1724480474"/>
                                     <w:dataBinding w:prefixMappings="xmlns:ns0='http://schemas.microsoft.com/office/2006/coverPageProps'" w:xpath="/ns0:CoverPageProperties[1]/ns0:PublishDate[1]" w:storeItemID="{55AF091B-3C7A-41E3-B477-F2FDAA23CFDA}"/>
-                                    <w:date w:fullDate="2022-08-12T00:00:00Z">
+                                    <w:date w:fullDate="2022-09-13T00:00:00Z">
                                       <w:dateFormat w:val="M/d/yyyy"/>
                                       <w:lid w:val="en-US"/>
                                       <w:storeMappedDataAs w:val="dateTime"/>
@@ -356,13 +429,17 @@
                                         <w:spacing w:line="360" w:lineRule="auto"/>
                                         <w:rPr>
                                           <w:color w:val="FFFFFF" w:themeColor="background1"/>
+                                          <w:sz w:val="24"/>
+                                          <w:szCs w:val="24"/>
                                         </w:rPr>
                                       </w:pPr>
                                       <w:r>
                                         <w:rPr>
                                           <w:color w:val="FFFFFF" w:themeColor="background1"/>
+                                          <w:sz w:val="24"/>
+                                          <w:szCs w:val="24"/>
                                         </w:rPr>
-                                        <w:t>8/12/2022</w:t>
+                                        <w:t>9/13/2022</w:t>
                                       </w:r>
                                     </w:p>
                                   </w:sdtContent>
@@ -387,12 +464,12 @@
               </mc:Choice>
               <mc:Fallback>
                 <w:pict>
-                  <v:group w14:anchorId="16C36308" id="Group 453" o:spid="_x0000_s1026" style="position:absolute;margin-left:193.95pt;margin-top:0;width:245.15pt;height:11in;z-index:251659264;mso-width-percent:400;mso-height-percent:1000;mso-position-horizontal:right;mso-position-horizontal-relative:page;mso-position-vertical:top;mso-position-vertical-relative:page;mso-width-percent:400;mso-height-percent:1000" coordsize="31136,100584" o:gfxdata="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">
+                  <v:group w14:anchorId="16C36308" id="Group 453" o:spid="_x0000_s1026" style="position:absolute;margin-left:193.95pt;margin-top:0;width:245.15pt;height:11in;z-index:251659264;mso-width-percent:400;mso-height-percent:1000;mso-position-horizontal:right;mso-position-horizontal-relative:page;mso-position-vertical:top;mso-position-vertical-relative:page;mso-width-percent:400;mso-height-percent:1000" coordsize="31136,100584" o:gfxdata="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">
                     <v:rect id="Rectangle 459" o:spid="_x0000_s1027" alt="Light vertical" style="position:absolute;width:1385;height:100584;visibility:visible;mso-wrap-style:square;v-text-anchor:middle" o:gfxdata="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" fillcolor="#a8d08d [1945]" stroked="f" strokecolor="white" strokeweight="1pt">
-                      <v:fill r:id="rId9" o:title="" opacity="52428f" color2="white [3212]" o:opacity2="52428f" type="pattern"/>
+                      <v:fill r:id="rId10" o:title="" opacity="52428f" color2="white [3212]" o:opacity2="52428f" type="pattern"/>
                       <v:shadow color="#d8d8d8" offset="3pt,3pt"/>
                     </v:rect>
-                    <v:rect id="Rectangle 460" o:spid="_x0000_s1028" style="position:absolute;left:1246;width:29718;height:100584;visibility:visible;mso-wrap-style:square;v-text-anchor:top" o:gfxdata="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" fillcolor="#a8d08d [1945]" stroked="f" strokecolor="#d8d8d8"/>
+                    <v:rect id="Rectangle 460" o:spid="_x0000_s1028" style="position:absolute;left:1246;width:29718;height:100584;visibility:visible;mso-wrap-style:square;v-text-anchor:top" o:gfxdata="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" fillcolor="#3f51b5" stroked="f" strokecolor="#d8d8d8"/>
                     <v:rect id="Rectangle 461" o:spid="_x0000_s1029" style="position:absolute;left:138;width:30998;height:23774;visibility:visible;mso-wrap-style:square;v-text-anchor:bottom" o:gfxdata="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" filled="f" stroked="f" strokecolor="white" strokeweight="1pt">
                       <v:fill opacity="52428f"/>
                       <v:shadow color="#d8d8d8" offset="3pt,3pt"/>
@@ -408,7 +485,7 @@
                               <w:alias w:val="Year"/>
                               <w:id w:val="1012341074"/>
                               <w:dataBinding w:prefixMappings="xmlns:ns0='http://schemas.microsoft.com/office/2006/coverPageProps'" w:xpath="/ns0:CoverPageProperties[1]/ns0:PublishDate[1]" w:storeItemID="{55AF091B-3C7A-41E3-B477-F2FDAA23CFDA}"/>
-                              <w:date w:fullDate="2022-08-12T00:00:00Z">
+                              <w:date w:fullDate="2022-09-13T00:00:00Z">
                                 <w:dateFormat w:val="yyyy"/>
                                 <w:lid w:val="en-US"/>
                                 <w:storeMappedDataAs w:val="dateTime"/>
@@ -448,6 +525,8 @@
                             <w:sdtPr>
                               <w:rPr>
                                 <w:color w:val="FFFFFF" w:themeColor="background1"/>
+                                <w:sz w:val="28"/>
+                                <w:szCs w:val="28"/>
                               </w:rPr>
                               <w:alias w:val="Author"/>
                               <w:id w:val="1380359617"/>
@@ -461,11 +540,15 @@
                                   <w:spacing w:line="360" w:lineRule="auto"/>
                                   <w:rPr>
                                     <w:color w:val="FFFFFF" w:themeColor="background1"/>
+                                    <w:sz w:val="28"/>
+                                    <w:szCs w:val="28"/>
                                   </w:rPr>
                                 </w:pPr>
                                 <w:r>
                                   <w:rPr>
                                     <w:color w:val="FFFFFF" w:themeColor="background1"/>
+                                    <w:sz w:val="28"/>
+                                    <w:szCs w:val="28"/>
                                   </w:rPr>
                                   <w:t>Matthias Eder</w:t>
                                 </w:r>
@@ -476,6 +559,8 @@
                             <w:sdtPr>
                               <w:rPr>
                                 <w:color w:val="FFFFFF" w:themeColor="background1"/>
+                                <w:sz w:val="24"/>
+                                <w:szCs w:val="24"/>
                               </w:rPr>
                               <w:alias w:val="Company"/>
                               <w:id w:val="1760174317"/>
@@ -489,11 +574,15 @@
                                   <w:spacing w:line="360" w:lineRule="auto"/>
                                   <w:rPr>
                                     <w:color w:val="FFFFFF" w:themeColor="background1"/>
+                                    <w:sz w:val="24"/>
+                                    <w:szCs w:val="24"/>
                                   </w:rPr>
                                 </w:pPr>
                                 <w:r>
                                   <w:rPr>
                                     <w:color w:val="FFFFFF" w:themeColor="background1"/>
+                                    <w:sz w:val="24"/>
+                                    <w:szCs w:val="24"/>
                                   </w:rPr>
                                   <w:t>11378093</w:t>
                                 </w:r>
@@ -504,11 +593,13 @@
                             <w:sdtPr>
                               <w:rPr>
                                 <w:color w:val="FFFFFF" w:themeColor="background1"/>
+                                <w:sz w:val="24"/>
+                                <w:szCs w:val="24"/>
                               </w:rPr>
                               <w:alias w:val="Date"/>
                               <w:id w:val="1724480474"/>
                               <w:dataBinding w:prefixMappings="xmlns:ns0='http://schemas.microsoft.com/office/2006/coverPageProps'" w:xpath="/ns0:CoverPageProperties[1]/ns0:PublishDate[1]" w:storeItemID="{55AF091B-3C7A-41E3-B477-F2FDAA23CFDA}"/>
-                              <w:date w:fullDate="2022-08-12T00:00:00Z">
+                              <w:date w:fullDate="2022-09-13T00:00:00Z">
                                 <w:dateFormat w:val="M/d/yyyy"/>
                                 <w:lid w:val="en-US"/>
                                 <w:storeMappedDataAs w:val="dateTime"/>
@@ -522,13 +613,17 @@
                                   <w:spacing w:line="360" w:lineRule="auto"/>
                                   <w:rPr>
                                     <w:color w:val="FFFFFF" w:themeColor="background1"/>
+                                    <w:sz w:val="24"/>
+                                    <w:szCs w:val="24"/>
                                   </w:rPr>
                                 </w:pPr>
                                 <w:r>
                                   <w:rPr>
                                     <w:color w:val="FFFFFF" w:themeColor="background1"/>
+                                    <w:sz w:val="24"/>
+                                    <w:szCs w:val="24"/>
                                   </w:rPr>
-                                  <w:t>8/12/2022</w:t>
+                                  <w:t>9/13/2022</w:t>
                                 </w:r>
                               </w:p>
                             </w:sdtContent>
@@ -605,6 +700,7 @@
                               <w:sdt>
                                 <w:sdtPr>
                                   <w:rPr>
+                                    <w:rFonts w:cstheme="minorHAnsi"/>
                                     <w:color w:val="FFFFFF" w:themeColor="background1"/>
                                     <w:sz w:val="72"/>
                                     <w:szCs w:val="72"/>
@@ -620,6 +716,7 @@
                                       <w:pStyle w:val="KeinLeerraum"/>
                                       <w:jc w:val="right"/>
                                       <w:rPr>
+                                        <w:rFonts w:cstheme="minorHAnsi"/>
                                         <w:color w:val="FFFFFF" w:themeColor="background1"/>
                                         <w:sz w:val="72"/>
                                         <w:szCs w:val="72"/>
@@ -627,19 +724,21 @@
                                     </w:pPr>
                                     <w:r>
                                       <w:rPr>
+                                        <w:rFonts w:cstheme="minorHAnsi"/>
                                         <w:color w:val="FFFFFF" w:themeColor="background1"/>
                                         <w:sz w:val="72"/>
                                         <w:szCs w:val="72"/>
                                       </w:rPr>
-                                      <w:t>S</w:t>
+                                      <w:t>l</w:t>
                                     </w:r>
                                     <w:r>
                                       <w:rPr>
+                                        <w:rFonts w:cstheme="minorHAnsi"/>
                                         <w:color w:val="FFFFFF" w:themeColor="background1"/>
                                         <w:sz w:val="72"/>
                                         <w:szCs w:val="72"/>
                                       </w:rPr>
-                                      <w:t>entisong</w:t>
+                                      <w:t>yriqs.io</w:t>
                                     </w:r>
                                   </w:p>
                                 </w:sdtContent>
@@ -669,6 +768,7 @@
                         <w:sdt>
                           <w:sdtPr>
                             <w:rPr>
+                              <w:rFonts w:cstheme="minorHAnsi"/>
                               <w:color w:val="FFFFFF" w:themeColor="background1"/>
                               <w:sz w:val="72"/>
                               <w:szCs w:val="72"/>
@@ -684,6 +784,7 @@
                                 <w:pStyle w:val="KeinLeerraum"/>
                                 <w:jc w:val="right"/>
                                 <w:rPr>
+                                  <w:rFonts w:cstheme="minorHAnsi"/>
                                   <w:color w:val="FFFFFF" w:themeColor="background1"/>
                                   <w:sz w:val="72"/>
                                   <w:szCs w:val="72"/>
@@ -691,19 +792,21 @@
                               </w:pPr>
                               <w:r>
                                 <w:rPr>
+                                  <w:rFonts w:cstheme="minorHAnsi"/>
                                   <w:color w:val="FFFFFF" w:themeColor="background1"/>
                                   <w:sz w:val="72"/>
                                   <w:szCs w:val="72"/>
                                 </w:rPr>
-                                <w:t>S</w:t>
+                                <w:t>l</w:t>
                               </w:r>
                               <w:r>
                                 <w:rPr>
+                                  <w:rFonts w:cstheme="minorHAnsi"/>
                                   <w:color w:val="FFFFFF" w:themeColor="background1"/>
                                   <w:sz w:val="72"/>
                                   <w:szCs w:val="72"/>
                                 </w:rPr>
-                                <w:t>entisong</w:t>
+                                <w:t>yriqs.io</w:t>
                               </w:r>
                             </w:p>
                           </w:sdtContent>
@@ -737,116 +840,16 @@
             <mc:AlternateContent>
               <mc:Choice Requires="wps">
                 <w:drawing>
-                  <wp:anchor distT="45720" distB="45720" distL="114300" distR="114300" simplePos="0" relativeHeight="251665408" behindDoc="0" locked="0" layoutInCell="1" allowOverlap="1" wp14:anchorId="2F702CE8" wp14:editId="0BDC5C51">
+                  <wp:anchor distT="45720" distB="45720" distL="114300" distR="114300" simplePos="0" relativeHeight="251663360" behindDoc="0" locked="0" layoutInCell="1" allowOverlap="1" wp14:anchorId="3B33407D" wp14:editId="08A5F1CC">
                     <wp:simplePos x="0" y="0"/>
                     <wp:positionH relativeFrom="column">
-                      <wp:posOffset>1349375</wp:posOffset>
+                      <wp:posOffset>-427990</wp:posOffset>
                     </wp:positionH>
                     <wp:positionV relativeFrom="paragraph">
-                      <wp:posOffset>4322445</wp:posOffset>
+                      <wp:posOffset>6483985</wp:posOffset>
                     </wp:positionV>
-                    <wp:extent cx="1668780" cy="1404620"/>
-                    <wp:effectExtent l="0" t="0" r="26670" b="27305"/>
-                    <wp:wrapSquare wrapText="bothSides"/>
-                    <wp:docPr id="5" name="Text Box 2"/>
-                    <wp:cNvGraphicFramePr>
-                      <a:graphicFrameLocks xmlns:a="http://schemas.openxmlformats.org/drawingml/2006/main"/>
-                    </wp:cNvGraphicFramePr>
-                    <a:graphic xmlns:a="http://schemas.openxmlformats.org/drawingml/2006/main">
-                      <a:graphicData uri="http://schemas.microsoft.com/office/word/2010/wordprocessingShape">
-                        <wps:wsp>
-                          <wps:cNvSpPr txBox="1">
-                            <a:spLocks noChangeArrowheads="1"/>
-                          </wps:cNvSpPr>
-                          <wps:spPr bwMode="auto">
-                            <a:xfrm>
-                              <a:off x="0" y="0"/>
-                              <a:ext cx="1668780" cy="1404620"/>
-                            </a:xfrm>
-                            <a:prstGeom prst="rect">
-                              <a:avLst/>
-                            </a:prstGeom>
-                            <a:solidFill>
-                              <a:srgbClr val="FFFFFF">
-                                <a:alpha val="40000"/>
-                              </a:srgbClr>
-                            </a:solidFill>
-                            <a:ln w="9525">
-                              <a:solidFill>
-                                <a:srgbClr val="000000"/>
-                              </a:solidFill>
-                              <a:miter lim="800000"/>
-                              <a:headEnd/>
-                              <a:tailEnd/>
-                            </a:ln>
-                          </wps:spPr>
-                          <wps:txbx>
-                            <w:txbxContent>
-                              <w:p>
-                                <w:r>
-                                  <w:t xml:space="preserve">Replace image with one with some relevance to your application here </w:t>
-                                </w:r>
-                              </w:p>
-                            </w:txbxContent>
-                          </wps:txbx>
-                          <wps:bodyPr rot="0" vert="horz" wrap="square" lIns="91440" tIns="45720" rIns="91440" bIns="45720" anchor="t" anchorCtr="0">
-                            <a:spAutoFit/>
-                          </wps:bodyPr>
-                        </wps:wsp>
-                      </a:graphicData>
-                    </a:graphic>
-                    <wp14:sizeRelH relativeFrom="margin">
-                      <wp14:pctWidth>0</wp14:pctWidth>
-                    </wp14:sizeRelH>
-                    <wp14:sizeRelV relativeFrom="margin">
-                      <wp14:pctHeight>20000</wp14:pctHeight>
-                    </wp14:sizeRelV>
-                  </wp:anchor>
-                </w:drawing>
-              </mc:Choice>
-              <mc:Fallback>
-                <w:pict>
-                  <v:shapetype w14:anchorId="2F702CE8" id="_x0000_t202" coordsize="21600,21600" o:spt="202" path="m,l,21600r21600,l21600,xe">
-                    <v:stroke joinstyle="miter"/>
-                    <v:path gradientshapeok="t" o:connecttype="rect"/>
-                  </v:shapetype>
-                  <v:shape id="Text Box 2" o:spid="_x0000_s1032" type="#_x0000_t202" style="position:absolute;margin-left:106.25pt;margin-top:340.35pt;width:131.4pt;height:110.6pt;z-index:251665408;visibility:visible;mso-wrap-style:square;mso-width-percent:0;mso-height-percent:200;mso-wrap-distance-left:9pt;mso-wrap-distance-top:3.6pt;mso-wrap-distance-right:9pt;mso-wrap-distance-bottom:3.6pt;mso-position-horizontal:absolute;mso-position-horizontal-relative:text;mso-position-vertical:absolute;mso-position-vertical-relative:text;mso-width-percent:0;mso-height-percent:200;mso-width-relative:margin;mso-height-relative:margin;v-text-anchor:top" o:gfxdata="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">
-                    <v:fill opacity="26214f"/>
-                    <v:textbox style="mso-fit-shape-to-text:t">
-                      <w:txbxContent>
-                        <w:p>
-                          <w:r>
-                            <w:t xml:space="preserve">Replace image with one with some relevance to your application here </w:t>
-                          </w:r>
-                        </w:p>
-                      </w:txbxContent>
-                    </v:textbox>
-                    <w10:wrap type="square"/>
-                  </v:shape>
-                </w:pict>
-              </mc:Fallback>
-            </mc:AlternateContent>
-          </w:r>
-          <w:r>
-            <w:rPr>
-              <w:noProof/>
-              <w:sz w:val="26"/>
-              <w:szCs w:val="26"/>
-              <w:lang w:eastAsia="en-AU"/>
-            </w:rPr>
-            <mc:AlternateContent>
-              <mc:Choice Requires="wps">
-                <w:drawing>
-                  <wp:anchor distT="45720" distB="45720" distL="114300" distR="114300" simplePos="0" relativeHeight="251663360" behindDoc="0" locked="0" layoutInCell="1" allowOverlap="1" wp14:anchorId="3B33407D" wp14:editId="2096DF94">
-                    <wp:simplePos x="0" y="0"/>
-                    <wp:positionH relativeFrom="column">
-                      <wp:posOffset>-428625</wp:posOffset>
-                    </wp:positionH>
-                    <wp:positionV relativeFrom="paragraph">
-                      <wp:posOffset>6482987</wp:posOffset>
-                    </wp:positionV>
-                    <wp:extent cx="2360930" cy="1404620"/>
-                    <wp:effectExtent l="0" t="0" r="22860" b="11430"/>
+                    <wp:extent cx="1875155" cy="363220"/>
+                    <wp:effectExtent l="0" t="0" r="10795" b="17780"/>
                     <wp:wrapSquare wrapText="bothSides"/>
                     <wp:docPr id="217" name="Text Box 2"/>
                     <wp:cNvGraphicFramePr>
@@ -861,13 +864,13 @@
                           <wps:spPr bwMode="auto">
                             <a:xfrm>
                               <a:off x="0" y="0"/>
-                              <a:ext cx="2360930" cy="1404620"/>
+                              <a:ext cx="1875155" cy="363220"/>
                             </a:xfrm>
                             <a:prstGeom prst="rect">
                               <a:avLst/>
                             </a:prstGeom>
                             <a:solidFill>
-                              <a:srgbClr val="FFFFFF"/>
+                              <a:schemeClr val="tx1"/>
                             </a:solidFill>
                             <a:ln w="9525">
                               <a:solidFill>
@@ -883,23 +886,35 @@
                               <w:p>
                                 <w:pPr>
                                   <w:rPr>
+                                    <w:color w:val="FFFFFF" w:themeColor="background1"/>
+                                    <w:sz w:val="28"/>
+                                    <w:szCs w:val="28"/>
                                     <w:lang w:val="en-US"/>
                                   </w:rPr>
                                 </w:pPr>
                                 <w:r>
                                   <w:rPr>
+                                    <w:color w:val="FFFFFF" w:themeColor="background1"/>
+                                    <w:sz w:val="28"/>
+                                    <w:szCs w:val="28"/>
                                     <w:lang w:val="en-US"/>
                                   </w:rPr>
                                   <w:t>CAB432</w:t>
                                 </w:r>
                                 <w:r>
                                   <w:rPr>
+                                    <w:color w:val="FFFFFF" w:themeColor="background1"/>
+                                    <w:sz w:val="28"/>
+                                    <w:szCs w:val="28"/>
                                     <w:lang w:val="en-US"/>
                                   </w:rPr>
                                   <w:t xml:space="preserve"> </w:t>
                                 </w:r>
                                 <w:r>
                                   <w:rPr>
+                                    <w:color w:val="FFFFFF" w:themeColor="background1"/>
+                                    <w:sz w:val="28"/>
+                                    <w:szCs w:val="28"/>
                                     <w:lang w:val="en-US"/>
                                   </w:rPr>
                                   <w:t xml:space="preserve">Assignment 1 </w:t>
@@ -908,45 +923,61 @@
                             </w:txbxContent>
                           </wps:txbx>
                           <wps:bodyPr rot="0" vert="horz" wrap="square" lIns="91440" tIns="45720" rIns="91440" bIns="45720" anchor="t" anchorCtr="0">
-                            <a:spAutoFit/>
+                            <a:noAutofit/>
                           </wps:bodyPr>
                         </wps:wsp>
                       </a:graphicData>
                     </a:graphic>
                     <wp14:sizeRelH relativeFrom="margin">
-                      <wp14:pctWidth>40000</wp14:pctWidth>
+                      <wp14:pctWidth>0</wp14:pctWidth>
                     </wp14:sizeRelH>
                     <wp14:sizeRelV relativeFrom="margin">
-                      <wp14:pctHeight>20000</wp14:pctHeight>
+                      <wp14:pctHeight>0</wp14:pctHeight>
                     </wp14:sizeRelV>
                   </wp:anchor>
                 </w:drawing>
               </mc:Choice>
               <mc:Fallback>
                 <w:pict>
-                  <v:shape w14:anchorId="3B33407D" id="_x0000_s1033" type="#_x0000_t202" style="position:absolute;margin-left:-33.75pt;margin-top:510.45pt;width:185.9pt;height:110.6pt;z-index:251663360;visibility:visible;mso-wrap-style:square;mso-width-percent:400;mso-height-percent:200;mso-wrap-distance-left:9pt;mso-wrap-distance-top:3.6pt;mso-wrap-distance-right:9pt;mso-wrap-distance-bottom:3.6pt;mso-position-horizontal:absolute;mso-position-horizontal-relative:text;mso-position-vertical:absolute;mso-position-vertical-relative:text;mso-width-percent:400;mso-height-percent:200;mso-width-relative:margin;mso-height-relative:margin;v-text-anchor:top" o:gfxdata="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">
-                    <v:textbox style="mso-fit-shape-to-text:t">
+                  <v:shapetype w14:anchorId="3B33407D" id="_x0000_t202" coordsize="21600,21600" o:spt="202" path="m,l,21600r21600,l21600,xe">
+                    <v:stroke joinstyle="miter"/>
+                    <v:path gradientshapeok="t" o:connecttype="rect"/>
+                  </v:shapetype>
+                  <v:shape id="Text Box 2" o:spid="_x0000_s1032" type="#_x0000_t202" style="position:absolute;margin-left:-33.7pt;margin-top:510.55pt;width:147.65pt;height:28.6pt;z-index:251663360;visibility:visible;mso-wrap-style:square;mso-width-percent:0;mso-height-percent:0;mso-wrap-distance-left:9pt;mso-wrap-distance-top:3.6pt;mso-wrap-distance-right:9pt;mso-wrap-distance-bottom:3.6pt;mso-position-horizontal:absolute;mso-position-horizontal-relative:text;mso-position-vertical:absolute;mso-position-vertical-relative:text;mso-width-percent:0;mso-height-percent:0;mso-width-relative:margin;mso-height-relative:margin;v-text-anchor:top" o:gfxdata="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" fillcolor="black [3213]">
+                    <v:textbox>
                       <w:txbxContent>
                         <w:p>
                           <w:pPr>
                             <w:rPr>
+                              <w:color w:val="FFFFFF" w:themeColor="background1"/>
+                              <w:sz w:val="28"/>
+                              <w:szCs w:val="28"/>
                               <w:lang w:val="en-US"/>
                             </w:rPr>
                           </w:pPr>
                           <w:r>
                             <w:rPr>
+                              <w:color w:val="FFFFFF" w:themeColor="background1"/>
+                              <w:sz w:val="28"/>
+                              <w:szCs w:val="28"/>
                               <w:lang w:val="en-US"/>
                             </w:rPr>
                             <w:t>CAB432</w:t>
                           </w:r>
                           <w:r>
                             <w:rPr>
+                              <w:color w:val="FFFFFF" w:themeColor="background1"/>
+                              <w:sz w:val="28"/>
+                              <w:szCs w:val="28"/>
                               <w:lang w:val="en-US"/>
                             </w:rPr>
                             <w:t xml:space="preserve"> </w:t>
                           </w:r>
                           <w:r>
                             <w:rPr>
+                              <w:color w:val="FFFFFF" w:themeColor="background1"/>
+                              <w:sz w:val="28"/>
+                              <w:szCs w:val="28"/>
                               <w:lang w:val="en-US"/>
                             </w:rPr>
                             <w:t xml:space="preserve">Assignment 1 </w:t>
@@ -1033,7 +1064,7 @@
                         <pic:cNvPicPr/>
                       </pic:nvPicPr>
                       <pic:blipFill>
-                        <a:blip r:embed="rId10">
+                        <a:blip r:embed="rId11">
                           <a:extLst>
                             <a:ext uri="{28A0092B-C50C-407E-A947-70E740481C1C}">
                               <a14:useLocalDpi xmlns:a14="http://schemas.microsoft.com/office/drawing/2010/main" val="0"/>
@@ -3233,6 +3264,57 @@
     </w:p>
     <w:p>
       <w:pPr>
+        <w:jc w:val="both"/>
+        <w:rPr>
+          <w:lang w:val="en-US"/>
+        </w:rPr>
+      </w:pPr>
+      <w:r>
+        <w:rPr>
+          <w:lang w:val="en-US"/>
+        </w:rPr>
+        <w:t xml:space="preserve">The application </w:t>
+      </w:r>
+      <w:r>
+        <w:rPr>
+          <w:i/>
+          <w:lang w:val="en-US"/>
+        </w:rPr>
+        <w:t>lyriqs.io</w:t>
+      </w:r>
+      <w:r>
+        <w:rPr>
+          <w:lang w:val="en-US"/>
+        </w:rPr>
+        <w:t xml:space="preserve"> is a platform to search for songs and analyse their lyrics. Users can input a song name or an arbitrary search term and receive a list of matching results. They can choose a specific song which shows the lyrics. The cleaned text content is subject to a sentiment analysis resulting in two graphs for positive, negative and neutral mood components. The predominant sentiment label is shown to inform users about the </w:t>
+      </w:r>
+      <w:r>
+        <w:rPr>
+          <w:lang w:val="en-US"/>
+        </w:rPr>
+        <w:t xml:space="preserve">general mood of the song. The cleaned lyrics are also depicted as a word cloud to showcase the most common words used in the </w:t>
+      </w:r>
+      <w:r>
+        <w:rPr>
+          <w:lang w:val="en-US"/>
+        </w:rPr>
+        <w:t>song</w:t>
+      </w:r>
+      <w:r>
+        <w:rPr>
+          <w:lang w:val="en-US"/>
+        </w:rPr>
+        <w:t>.</w:t>
+      </w:r>
+      <w:r>
+        <w:rPr>
+          <w:lang w:val="en-US"/>
+        </w:rPr>
+        <w:t xml:space="preserve"> The application provides detailed information about song lyrics to users and give an approximate assessment of their sentiment on a single page.</w:t>
+      </w:r>
+    </w:p>
+    <w:p>
+      <w:pPr>
         <w:pStyle w:val="berschrift3"/>
         <w:jc w:val="both"/>
         <w:rPr>
@@ -3402,7 +3484,7 @@
         </w:rPr>
         <w:t xml:space="preserve">: </w:t>
       </w:r>
-      <w:hyperlink r:id="rId11" w:history="1">
+      <w:hyperlink r:id="rId12" w:history="1">
         <w:r>
           <w:rPr>
             <w:rStyle w:val="Hyperlink"/>
@@ -3599,6 +3681,7 @@
         <w:rPr>
           <w:lang w:val="en-US"/>
         </w:rPr>
+        <w:lastRenderedPageBreak/>
         <w:t xml:space="preserve">Mashup </w:t>
       </w:r>
       <w:r>
@@ -3871,7 +3954,6 @@
         <w:rPr>
           <w:lang w:val="en-US"/>
         </w:rPr>
-        <w:lastRenderedPageBreak/>
         <w:t>Restaurant Search in a Foreign City</w:t>
       </w:r>
       <w:bookmarkEnd w:id="8"/>
@@ -4610,6 +4692,7 @@
           <w:iCs/>
           <w:lang w:val="en-US"/>
         </w:rPr>
+        <w:lastRenderedPageBreak/>
         <w:t xml:space="preserve">In Assignment 2 we provide you with a number of example diagrams that you may use to show how the application is structured. </w:t>
       </w:r>
       <w:r>
@@ -4706,7 +4789,6 @@
                 <w:noProof/>
                 <w:lang w:eastAsia="en-AU"/>
               </w:rPr>
-              <w:lastRenderedPageBreak/>
               <w:drawing>
                 <wp:inline distT="0" distB="0" distL="0" distR="0" wp14:anchorId="0AE5EA62" wp14:editId="253FB595">
                   <wp:extent cx="2195730" cy="1694598"/>
@@ -4725,7 +4807,7 @@
                           </pic:cNvPicPr>
                         </pic:nvPicPr>
                         <pic:blipFill>
-                          <a:blip r:embed="rId12" cstate="print">
+                          <a:blip r:embed="rId13" cstate="print">
                             <a:extLst>
                               <a:ext uri="{28A0092B-C50C-407E-A947-70E740481C1C}">
                                 <a14:useLocalDpi xmlns:a14="http://schemas.microsoft.com/office/drawing/2010/main" val="0"/>
@@ -4790,7 +4872,7 @@
                           <pic:cNvPicPr/>
                         </pic:nvPicPr>
                         <pic:blipFill>
-                          <a:blip r:embed="rId13"/>
+                          <a:blip r:embed="rId14"/>
                           <a:stretch>
                             <a:fillRect/>
                           </a:stretch>
@@ -5189,6 +5271,7 @@
           <w:noProof/>
           <w:lang w:eastAsia="en-AU"/>
         </w:rPr>
+        <w:lastRenderedPageBreak/>
         <w:drawing>
           <wp:inline distT="0" distB="0" distL="0" distR="0" wp14:anchorId="5C6BE50D" wp14:editId="323EFF70">
             <wp:extent cx="5356987" cy="2543175"/>
@@ -5205,7 +5288,7 @@
                     <pic:cNvPicPr/>
                   </pic:nvPicPr>
                   <pic:blipFill>
-                    <a:blip r:embed="rId14"/>
+                    <a:blip r:embed="rId15"/>
                     <a:stretch>
                       <a:fillRect/>
                     </a:stretch>
@@ -5238,7 +5321,6 @@
         <w:rPr>
           <w:rStyle w:val="berschrift3Zchn"/>
         </w:rPr>
-        <w:lastRenderedPageBreak/>
         <w:t xml:space="preserve">Difficulties / </w:t>
       </w:r>
       <w:r>
@@ -5778,7 +5860,16 @@
           <w:iCs/>
           <w:lang w:val="en-US"/>
         </w:rPr>
-        <w:t xml:space="preserve">quickly and get on with the next one. </w:t>
+        <w:t xml:space="preserve">quickly and get on with the </w:t>
+      </w:r>
+      <w:r>
+        <w:rPr>
+          <w:i/>
+          <w:iCs/>
+          <w:lang w:val="en-US"/>
+        </w:rPr>
+        <w:lastRenderedPageBreak/>
+        <w:t xml:space="preserve">next one. </w:t>
       </w:r>
       <w:r>
         <w:rPr>
@@ -5995,7 +6086,6 @@
           <w:iCs/>
           <w:lang w:val="en-US"/>
         </w:rPr>
-        <w:lastRenderedPageBreak/>
         <w:t xml:space="preserve">How hard would it be to change the persistence </w:t>
       </w:r>
       <w:r>
@@ -6404,7 +6494,7 @@
         </w:rPr>
         <w:t xml:space="preserve">Use a standard approach to referencing – see the guidance at </w:t>
       </w:r>
-      <w:hyperlink r:id="rId15" w:history="1">
+      <w:hyperlink r:id="rId16" w:history="1">
         <w:r>
           <w:rPr>
             <w:rStyle w:val="Hyperlink"/>
@@ -6435,6 +6525,7 @@
         <w:rPr>
           <w:lang w:val="en-US"/>
         </w:rPr>
+        <w:lastRenderedPageBreak/>
         <w:t>Appendices</w:t>
       </w:r>
       <w:bookmarkEnd w:id="23"/>
@@ -7971,7 +8062,7 @@
 
 <file path=customXml/item1.xml><?xml version="1.0" encoding="utf-8"?>
 <CoverPageProperties xmlns="http://schemas.microsoft.com/office/2006/coverPageProps">
-  <PublishDate>2022-08-12T00:00:00</PublishDate>
+  <PublishDate>2022-09-13T00:00:00</PublishDate>
   <Abstract/>
   <CompanyAddress/>
   <CompanyPhone/>

</xml_diff>